<commit_message>
<FIX> Sql : Code, EER ,Model ,Description (doc,pdf)
<FIX> Sql : Code, EER ,Model ,Description (doc,pdf)
</commit_message>
<xml_diff>
--- a/Design/Database/Description/Greek/database.docx
+++ b/Design/Database/Description/Greek/database.docx
@@ -271,7 +271,7 @@
           <wp:inline distT="0" distB="0" distL="0" distR="0">
             <wp:extent cx="5295900" cy="5181600"/>
             <wp:effectExtent l="0" t="0" r="0" b="0"/>
-            <wp:docPr id="1" name="Picture 1" descr="C:\xampp\htdocs\Treasure-Thess-Website\Design\Database\EER\database.png"/>
+            <wp:docPr id="2" name="Picture 2" descr="C:\xampp\htdocs\Treasure-Thess-Website\Design\Database\EER\database.png"/>
             <wp:cNvGraphicFramePr>
               <a:graphicFrameLocks xmlns:a="http://schemas.openxmlformats.org/drawingml/2006/main" noChangeAspect="1"/>
             </wp:cNvGraphicFramePr>
@@ -316,6 +316,8 @@
           </wp:inline>
         </w:drawing>
       </w:r>
+      <w:bookmarkStart w:id="0" w:name="_GoBack"/>
+      <w:bookmarkEnd w:id="0"/>
     </w:p>
     <w:p>
       <w:pPr>
@@ -450,13 +452,7 @@
         <w:rPr>
           <w:lang w:val="en-US"/>
         </w:rPr>
-        <w:t xml:space="preserve"> email address</w:t>
-      </w:r>
-      <w:r>
-        <w:rPr>
-          <w:lang w:val="en-US"/>
-        </w:rPr>
-        <w:t xml:space="preserve"> (</w:t>
+        <w:t xml:space="preserve"> email address (</w:t>
       </w:r>
       <w:r>
         <w:t>Χρήση</w:t>
@@ -515,9 +511,6 @@
           <w:ilvl w:val="1"/>
           <w:numId w:val="2"/>
         </w:numPr>
-        <w:rPr>
-          <w:lang w:val="en-US"/>
-        </w:rPr>
       </w:pPr>
       <w:r>
         <w:rPr>
@@ -685,6 +678,34 @@
       </w:r>
       <w:r>
         <w:t>επίθετο χρήστη</w:t>
+      </w:r>
+    </w:p>
+    <w:p>
+      <w:pPr>
+        <w:pStyle w:val="ListParagraph"/>
+        <w:numPr>
+          <w:ilvl w:val="1"/>
+          <w:numId w:val="2"/>
+        </w:numPr>
+      </w:pPr>
+      <w:r>
+        <w:rPr>
+          <w:color w:val="806000" w:themeColor="accent4" w:themeShade="80"/>
+          <w:lang w:val="en-US"/>
+        </w:rPr>
+        <w:t>Gender</w:t>
+      </w:r>
+      <w:r>
+        <w:rPr>
+          <w:color w:val="806000" w:themeColor="accent4" w:themeShade="80"/>
+        </w:rPr>
+        <w:t xml:space="preserve"> </w:t>
+      </w:r>
+      <w:r>
+        <w:t xml:space="preserve">: </w:t>
+      </w:r>
+      <w:r>
+        <w:t>γενος χρήστη ( 0 = αντρας / 1 = γυναικα )</w:t>
       </w:r>
     </w:p>
     <w:p>
@@ -941,6 +962,7 @@
           <w:color w:val="806000" w:themeColor="accent4" w:themeShade="80"/>
           <w:lang w:val="en-US"/>
         </w:rPr>
+        <w:lastRenderedPageBreak/>
         <w:t xml:space="preserve">ID </w:t>
       </w:r>
       <w:r>
@@ -978,7 +1000,6 @@
           <w:color w:val="806000" w:themeColor="accent4" w:themeShade="80"/>
           <w:lang w:val="en-US"/>
         </w:rPr>
-        <w:lastRenderedPageBreak/>
         <w:t xml:space="preserve">Name </w:t>
       </w:r>
       <w:r>
@@ -1976,19 +1997,7 @@
         </w:numPr>
       </w:pPr>
       <w:r>
-        <w:t>Σε περιπτωση διαγραφης του χρήστη δημιουργου, διαγραφ</w:t>
-      </w:r>
-      <w:r>
-        <w:t>ονται</w:t>
-      </w:r>
-      <w:r>
-        <w:t xml:space="preserve"> αυτοματα και οι </w:t>
-      </w:r>
-      <w:r>
-        <w:t>απαντησεις</w:t>
-      </w:r>
-      <w:r>
-        <w:t xml:space="preserve"> που εχει δημιουργήσει</w:t>
+        <w:t>Σε περιπτωση διαγραφης του χρήστη δημιουργου, διαγραφονται αυτοματα και οι απαντησεις που εχει δημιουργήσει</w:t>
       </w:r>
       <w:r>
         <w:t>. (</w:t>
@@ -2266,6 +2275,7 @@
         <w:rPr>
           <w:color w:val="806000" w:themeColor="accent4" w:themeShade="80"/>
         </w:rPr>
+        <w:lastRenderedPageBreak/>
         <w:t xml:space="preserve">Updated </w:t>
       </w:r>
       <w:r>
@@ -2284,7 +2294,6 @@
         <w:rPr>
           <w:color w:val="ED7D31" w:themeColor="accent2"/>
         </w:rPr>
-        <w:lastRenderedPageBreak/>
         <w:t xml:space="preserve">QuestionGroups </w:t>
       </w:r>
       <w:r>
@@ -2415,10 +2424,7 @@
         </w:numPr>
       </w:pPr>
       <w:r>
-        <w:t>Σε περιπτωση διαγραφης</w:t>
-      </w:r>
-      <w:r>
-        <w:t xml:space="preserve"> του χρήστη δημιουργου, διαγραφονται αυτοματα και τα </w:t>
+        <w:t xml:space="preserve">Σε περιπτωση διαγραφης του χρήστη δημιουργου, διαγραφονται αυτοματα και τα </w:t>
       </w:r>
       <w:proofErr w:type="spellStart"/>
       <w:r>
@@ -2867,10 +2873,7 @@
         <w:t xml:space="preserve"> </w:t>
       </w:r>
       <w:r>
-        <w:t xml:space="preserve"> </w:t>
-      </w:r>
-      <w:r>
-        <w:t xml:space="preserve">Αποκλυση του χρηστη απο το σημειο </w:t>
+        <w:t xml:space="preserve"> Αποκλυση του χρηστη απο το σημειο </w:t>
       </w:r>
       <w:r>
         <w:rPr>
@@ -3347,19 +3350,8 @@
         </w:numPr>
       </w:pPr>
       <w:r>
-        <w:t xml:space="preserve">Σε περιπτωση διαγραφης του χρηστη θα διαγραφουν αυτοματα και οι </w:t>
-      </w:r>
-      <w:r>
-        <w:t>αναφορες</w:t>
-      </w:r>
-      <w:r>
-        <w:t xml:space="preserve"> που εχει </w:t>
-      </w:r>
-      <w:r>
-        <w:t>κανει</w:t>
-      </w:r>
-      <w:r>
-        <w:t xml:space="preserve"> σε ερωτηματολογια που ειχε παρει αποδεκτη συμμετοχη</w:t>
+        <w:lastRenderedPageBreak/>
+        <w:t>Σε περιπτωση διαγραφης του χρηστη θα διαγραφουν αυτοματα και οι αναφορες που εχει κανει σε ερωτηματολογια που ειχε παρει αποδεκτη συμμετοχη</w:t>
       </w:r>
     </w:p>
     <w:p>
@@ -3447,7 +3439,6 @@
           <w:color w:val="806000" w:themeColor="accent4" w:themeShade="80"/>
           <w:lang w:val="en-US"/>
         </w:rPr>
-        <w:lastRenderedPageBreak/>
         <w:t>Comment</w:t>
       </w:r>
       <w:r>
@@ -3887,8 +3878,6 @@
       <w:r>
         <w:t>που εγινε η αιτηση για παροχη δικαιωματων σε καποιο ερωτηματολογιο του συστηματος.</w:t>
       </w:r>
-      <w:bookmarkStart w:id="0" w:name="_GoBack"/>
-      <w:bookmarkEnd w:id="0"/>
     </w:p>
     <w:sectPr>
       <w:pgSz w:w="11906" w:h="16838"/>
@@ -5149,7 +5138,7 @@
 </file>
 
 <file path=customXml/itemProps1.xml><?xml version="1.0" encoding="utf-8"?>
-<ds:datastoreItem xmlns:ds="http://schemas.openxmlformats.org/officeDocument/2006/customXml" ds:itemID="{0A3B95BD-DEAC-41ED-8145-2CF9A9CBFDF7}">
+<ds:datastoreItem xmlns:ds="http://schemas.openxmlformats.org/officeDocument/2006/customXml" ds:itemID="{170B2A9D-1EDF-4B04-8DAB-1C5F07C6A8E8}">
   <ds:schemaRefs>
     <ds:schemaRef ds:uri="http://schemas.openxmlformats.org/officeDocument/2006/bibliography"/>
   </ds:schemaRefs>

</xml_diff>